<commit_message>
Added link to repo in report
</commit_message>
<xml_diff>
--- a/Web_Lesson_4_Report.docx
+++ b/Web_Lesson_4_Report.docx
@@ -182,13 +182,7 @@
         <w:rPr>
           <w:rFonts w:ascii="Bahnschrift" w:hAnsi="Bahnschrift"/>
         </w:rPr>
-        <w:t xml:space="preserve"> In this assignment the requirements were as follows: we were asked to design and webpage that provides and API to find a GitHub user. The skills for this ICP were JavaScript (OO) and jQuery, being JavaScript one with bigger code load to add behavior to the page. Also, technologies as HTML to draft the page and CSS to adjust the image size.</w:t>
-      </w:r>
-      <w:r>
-        <w:rPr>
-          <w:rFonts w:ascii="Bahnschrift" w:hAnsi="Bahnschrift"/>
-        </w:rPr>
-        <w:t xml:space="preserve"> </w:t>
+        <w:t xml:space="preserve"> In this assignment the requirements were as follows: we were asked to design and webpage that provides and API to find a GitHub user. The skills for this ICP were JavaScript (OO) and jQuery, being JavaScript one with bigger code load to add behavior to the page. Also, technologies as HTML to draft the page and CSS to adjust the image size. </w:t>
       </w:r>
     </w:p>
     <w:p>
@@ -469,13 +463,20 @@
     </w:p>
     <w:p>
       <w:pPr>
-        <w:rPr>
-          <w:rFonts w:ascii="Bahnschrift" w:hAnsi="Bahnschrift"/>
-        </w:rPr>
-      </w:pPr>
+        <w:pStyle w:val="Heading1"/>
+      </w:pPr>
+      <w:hyperlink r:id="rId9" w:history="1">
+        <w:r>
+          <w:rPr>
+            <w:rStyle w:val="Hyperlink"/>
+            <w:rFonts w:ascii="Bahnschrift" w:hAnsi="Bahnschrift"/>
+          </w:rPr>
+          <w:t>Github Repository</w:t>
+        </w:r>
+      </w:hyperlink>
     </w:p>
     <w:sectPr>
-      <w:headerReference w:type="default" r:id="rId9"/>
+      <w:headerReference w:type="default" r:id="rId10"/>
       <w:pgSz w:w="12240" w:h="15840"/>
       <w:pgMar w:top="1440" w:right="1440" w:bottom="1440" w:left="1440" w:header="720" w:footer="720" w:gutter="0"/>
       <w:cols w:space="720"/>
@@ -1152,6 +1153,29 @@
       <w:szCs w:val="56"/>
     </w:rPr>
   </w:style>
+  <w:style w:type="character" w:styleId="Hyperlink">
+    <w:name w:val="Hyperlink"/>
+    <w:basedOn w:val="DefaultParagraphFont"/>
+    <w:uiPriority w:val="99"/>
+    <w:unhideWhenUsed/>
+    <w:rsid w:val="00AF0136"/>
+    <w:rPr>
+      <w:color w:val="0563C1" w:themeColor="hyperlink"/>
+      <w:u w:val="single"/>
+    </w:rPr>
+  </w:style>
+  <w:style w:type="character" w:styleId="UnresolvedMention">
+    <w:name w:val="Unresolved Mention"/>
+    <w:basedOn w:val="DefaultParagraphFont"/>
+    <w:uiPriority w:val="99"/>
+    <w:semiHidden/>
+    <w:unhideWhenUsed/>
+    <w:rsid w:val="00AF0136"/>
+    <w:rPr>
+      <w:color w:val="605E5C"/>
+      <w:shd w:val="clear" w:color="auto" w:fill="E1DFDD"/>
+    </w:rPr>
+  </w:style>
 </w:styles>
 </file>
 

</xml_diff>